<commit_message>
Update Minutes Of a Meeting 2019-10-01.docx
</commit_message>
<xml_diff>
--- a/Minutes Of a Meeting 2019-10-01.docx
+++ b/Minutes Of a Meeting 2019-10-01.docx
@@ -154,6 +154,9 @@
             <w:pPr>
               <w:jc w:val="center"/>
             </w:pPr>
+            <w:r>
+              <w:sym w:font="Wingdings 2" w:char="F050"/>
+            </w:r>
           </w:p>
         </w:tc>
       </w:tr>
@@ -196,6 +199,9 @@
             <w:pPr>
               <w:jc w:val="center"/>
             </w:pPr>
+            <w:r>
+              <w:sym w:font="Wingdings 2" w:char="F050"/>
+            </w:r>
           </w:p>
         </w:tc>
       </w:tr>
@@ -238,6 +244,9 @@
             <w:pPr>
               <w:jc w:val="center"/>
             </w:pPr>
+            <w:r>
+              <w:sym w:font="Wingdings 2" w:char="F050"/>
+            </w:r>
           </w:p>
         </w:tc>
       </w:tr>
@@ -251,103 +260,6 @@
           <w:szCs w:val="28"/>
         </w:rPr>
       </w:pPr>
-      <w:r>
-        <w:rPr>
-          <w:b/>
-          <w:noProof/>
-          <w:sz w:val="28"/>
-          <w:szCs w:val="28"/>
-        </w:rPr>
-        <mc:AlternateContent>
-          <mc:Choice Requires="wps">
-            <w:drawing>
-              <wp:anchor distT="0" distB="0" distL="114300" distR="114300" simplePos="0" relativeHeight="251659264" behindDoc="0" locked="0" layoutInCell="1" allowOverlap="1" wp14:anchorId="3C5768D1" wp14:editId="6CF270F6">
-                <wp:simplePos x="0" y="0"/>
-                <wp:positionH relativeFrom="column">
-                  <wp:posOffset>1695450</wp:posOffset>
-                </wp:positionH>
-                <wp:positionV relativeFrom="paragraph">
-                  <wp:posOffset>287020</wp:posOffset>
-                </wp:positionV>
-                <wp:extent cx="400050" cy="581025"/>
-                <wp:effectExtent l="0" t="0" r="57150" b="28575"/>
-                <wp:wrapNone/>
-                <wp:docPr id="1" name="Right Brace 1"/>
-                <wp:cNvGraphicFramePr/>
-                <a:graphic xmlns:a="http://schemas.openxmlformats.org/drawingml/2006/main">
-                  <a:graphicData uri="http://schemas.microsoft.com/office/word/2010/wordprocessingShape">
-                    <wps:wsp>
-                      <wps:cNvSpPr/>
-                      <wps:spPr>
-                        <a:xfrm>
-                          <a:off x="0" y="0"/>
-                          <a:ext cx="400050" cy="581025"/>
-                        </a:xfrm>
-                        <a:prstGeom prst="rightBrace">
-                          <a:avLst/>
-                        </a:prstGeom>
-                        <a:ln>
-                          <a:solidFill>
-                            <a:srgbClr val="C00000"/>
-                          </a:solidFill>
-                        </a:ln>
-                      </wps:spPr>
-                      <wps:style>
-                        <a:lnRef idx="3">
-                          <a:schemeClr val="accent2"/>
-                        </a:lnRef>
-                        <a:fillRef idx="0">
-                          <a:schemeClr val="accent2"/>
-                        </a:fillRef>
-                        <a:effectRef idx="2">
-                          <a:schemeClr val="accent2"/>
-                        </a:effectRef>
-                        <a:fontRef idx="minor">
-                          <a:schemeClr val="tx1"/>
-                        </a:fontRef>
-                      </wps:style>
-                      <wps:bodyPr rot="0" spcFirstLastPara="0" vertOverflow="overflow" horzOverflow="overflow" vert="horz" wrap="square" lIns="91440" tIns="45720" rIns="91440" bIns="45720" numCol="1" spcCol="0" rtlCol="0" fromWordArt="0" anchor="ctr" anchorCtr="0" forceAA="0" compatLnSpc="1">
-                        <a:prstTxWarp prst="textNoShape">
-                          <a:avLst/>
-                        </a:prstTxWarp>
-                        <a:noAutofit/>
-                      </wps:bodyPr>
-                    </wps:wsp>
-                  </a:graphicData>
-                </a:graphic>
-              </wp:anchor>
-            </w:drawing>
-          </mc:Choice>
-          <mc:Fallback>
-            <w:pict>
-              <v:shapetype w14:anchorId="1A646DA1" id="_x0000_t88" coordsize="21600,21600" o:spt="88" adj="1800,10800" path="m,qx10800@0l10800@2qy21600@11,10800@3l10800@1qy,21600e" filled="f">
-                <v:formulas>
-                  <v:f eqn="val #0"/>
-                  <v:f eqn="sum 21600 0 #0"/>
-                  <v:f eqn="sum #1 0 #0"/>
-                  <v:f eqn="sum #1 #0 0"/>
-                  <v:f eqn="prod #0 9598 32768"/>
-                  <v:f eqn="sum 21600 0 @4"/>
-                  <v:f eqn="sum 21600 0 #1"/>
-                  <v:f eqn="min #1 @6"/>
-                  <v:f eqn="prod @7 1 2"/>
-                  <v:f eqn="prod #0 2 1"/>
-                  <v:f eqn="sum 21600 0 @9"/>
-                  <v:f eqn="val #1"/>
-                </v:formulas>
-                <v:path arrowok="t" o:connecttype="custom" o:connectlocs="0,0;21600,@11;0,21600" textboxrect="0,@4,7637,@5"/>
-                <v:handles>
-                  <v:h position="center,#0" yrange="0,@8"/>
-                  <v:h position="bottomRight,#1" yrange="@9,@10"/>
-                </v:handles>
-              </v:shapetype>
-              <v:shape id="Right Brace 1" o:spid="_x0000_s1026" type="#_x0000_t88" style="position:absolute;margin-left:133.5pt;margin-top:22.6pt;width:31.5pt;height:45.75pt;z-index:251659264;visibility:visible;mso-wrap-style:square;mso-wrap-distance-left:9pt;mso-wrap-distance-top:0;mso-wrap-distance-right:9pt;mso-wrap-distance-bottom:0;mso-position-horizontal:absolute;mso-position-horizontal-relative:text;mso-position-vertical:absolute;mso-position-vertical-relative:text;v-text-anchor:middle" o:gfxdata="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" adj="1239" strokecolor="#c00000" strokeweight="1.5pt">
-                <v:stroke joinstyle="miter"/>
-              </v:shape>
-            </w:pict>
-          </mc:Fallback>
-        </mc:AlternateContent>
-      </w:r>
       <w:r>
         <w:rPr>
           <w:b/>
@@ -365,126 +277,44 @@
           <w:numId w:val="2"/>
         </w:numPr>
         <w:rPr>
+          <w:b/>
+          <w:bCs/>
           <w:i/>
           <w:iCs/>
         </w:rPr>
       </w:pPr>
       <w:r>
         <w:rPr>
+          <w:b/>
+          <w:bCs/>
           <w:i/>
           <w:iCs/>
-          <w:noProof/>
-        </w:rPr>
-        <mc:AlternateContent>
-          <mc:Choice Requires="wps">
-            <w:drawing>
-              <wp:anchor distT="0" distB="0" distL="114300" distR="114300" simplePos="0" relativeHeight="251660288" behindDoc="0" locked="0" layoutInCell="1" allowOverlap="1" wp14:anchorId="6DAF94B2" wp14:editId="1DBB2974">
-                <wp:simplePos x="0" y="0"/>
-                <wp:positionH relativeFrom="column">
-                  <wp:posOffset>2419350</wp:posOffset>
-                </wp:positionH>
-                <wp:positionV relativeFrom="paragraph">
-                  <wp:posOffset>132080</wp:posOffset>
-                </wp:positionV>
-                <wp:extent cx="1343025" cy="266700"/>
-                <wp:effectExtent l="0" t="0" r="9525" b="0"/>
-                <wp:wrapNone/>
-                <wp:docPr id="2" name="Text Box 2"/>
-                <wp:cNvGraphicFramePr/>
-                <a:graphic xmlns:a="http://schemas.openxmlformats.org/drawingml/2006/main">
-                  <a:graphicData uri="http://schemas.microsoft.com/office/word/2010/wordprocessingShape">
-                    <wps:wsp>
-                      <wps:cNvSpPr txBox="1"/>
-                      <wps:spPr>
-                        <a:xfrm>
-                          <a:off x="0" y="0"/>
-                          <a:ext cx="1343025" cy="266700"/>
-                        </a:xfrm>
-                        <a:prstGeom prst="rect">
-                          <a:avLst/>
-                        </a:prstGeom>
-                        <a:solidFill>
-                          <a:schemeClr val="lt1"/>
-                        </a:solidFill>
-                        <a:ln w="6350">
-                          <a:noFill/>
-                        </a:ln>
-                      </wps:spPr>
-                      <wps:txbx>
-                        <w:txbxContent>
-                          <w:p>
-                            <w:pPr>
-                              <w:rPr>
-                                <w:b/>
-                                <w:bCs/>
-                                <w:color w:val="C00000"/>
-                              </w:rPr>
-                            </w:pPr>
-                            <w:r>
-                              <w:rPr>
-                                <w:b/>
-                                <w:bCs/>
-                                <w:color w:val="C00000"/>
-                              </w:rPr>
-                              <w:t>Any progress?</w:t>
-                            </w:r>
-                          </w:p>
-                        </w:txbxContent>
-                      </wps:txbx>
-                      <wps:bodyPr rot="0" spcFirstLastPara="0" vertOverflow="overflow" horzOverflow="overflow" vert="horz" wrap="square" lIns="91440" tIns="45720" rIns="91440" bIns="45720" numCol="1" spcCol="0" rtlCol="0" fromWordArt="0" anchor="t" anchorCtr="0" forceAA="0" compatLnSpc="1">
-                        <a:prstTxWarp prst="textNoShape">
-                          <a:avLst/>
-                        </a:prstTxWarp>
-                        <a:noAutofit/>
-                      </wps:bodyPr>
-                    </wps:wsp>
-                  </a:graphicData>
-                </a:graphic>
-                <wp14:sizeRelV relativeFrom="margin">
-                  <wp14:pctHeight>0</wp14:pctHeight>
-                </wp14:sizeRelV>
-              </wp:anchor>
-            </w:drawing>
-          </mc:Choice>
-          <mc:Fallback>
-            <w:pict>
-              <v:shapetype w14:anchorId="6DAF94B2" id="_x0000_t202" coordsize="21600,21600" o:spt="202" path="m,l,21600r21600,l21600,xe">
-                <v:stroke joinstyle="miter"/>
-                <v:path gradientshapeok="t" o:connecttype="rect"/>
-              </v:shapetype>
-              <v:shape id="Text Box 2" o:spid="_x0000_s1026" type="#_x0000_t202" style="position:absolute;left:0;text-align:left;margin-left:190.5pt;margin-top:10.4pt;width:105.75pt;height:21pt;z-index:251660288;visibility:visible;mso-wrap-style:square;mso-height-percent:0;mso-wrap-distance-left:9pt;mso-wrap-distance-top:0;mso-wrap-distance-right:9pt;mso-wrap-distance-bottom:0;mso-position-horizontal:absolute;mso-position-horizontal-relative:text;mso-position-vertical:absolute;mso-position-vertical-relative:text;mso-height-percent:0;mso-height-relative:margin;v-text-anchor:top" o:gfxdata="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" fillcolor="white [3201]" stroked="f" strokeweight=".5pt">
-                <v:textbox>
-                  <w:txbxContent>
-                    <w:p>
-                      <w:pPr>
-                        <w:rPr>
-                          <w:b/>
-                          <w:bCs/>
-                          <w:color w:val="C00000"/>
-                        </w:rPr>
-                      </w:pPr>
-                      <w:r>
-                        <w:rPr>
-                          <w:b/>
-                          <w:bCs/>
-                          <w:color w:val="C00000"/>
-                        </w:rPr>
-                        <w:t>Any progress?</w:t>
-                      </w:r>
-                    </w:p>
-                  </w:txbxContent>
-                </v:textbox>
-              </v:shape>
-            </w:pict>
-          </mc:Fallback>
-        </mc:AlternateContent>
-      </w:r>
-      <w:r>
-        <w:rPr>
-          <w:i/>
-          <w:iCs/>
         </w:rPr>
         <w:t>Literature Review</w:t>
+      </w:r>
+    </w:p>
+    <w:p>
+      <w:pPr>
+        <w:pStyle w:val="ListParagraph"/>
+      </w:pPr>
+      <w:r>
+        <w:t>Kevin did pre-existing technology, introduction, Azure hosting – his part done at lit proposal.</w:t>
+      </w:r>
+    </w:p>
+    <w:p>
+      <w:pPr>
+        <w:pStyle w:val="ListParagraph"/>
+      </w:pPr>
+      <w:r>
+        <w:t>Lit. Proposal is advised to be done to 18 October, ~5 000 words</w:t>
+      </w:r>
+    </w:p>
+    <w:p>
+      <w:pPr>
+        <w:pStyle w:val="ListParagraph"/>
+      </w:pPr>
+      <w:r>
+        <w:t>I will try to finish it’s mock version of it this weekends.</w:t>
       </w:r>
     </w:p>
     <w:p>
@@ -495,16 +325,40 @@
           <w:numId w:val="2"/>
         </w:numPr>
         <w:rPr>
+          <w:b/>
+          <w:bCs/>
           <w:i/>
           <w:iCs/>
         </w:rPr>
       </w:pPr>
       <w:r>
         <w:rPr>
+          <w:b/>
+          <w:bCs/>
           <w:i/>
           <w:iCs/>
         </w:rPr>
         <w:t>Technical Proposal</w:t>
+      </w:r>
+      <w:r>
+        <w:rPr>
+          <w:b/>
+          <w:bCs/>
+          <w:i/>
+          <w:iCs/>
+        </w:rPr>
+        <w:t xml:space="preserve"> </w:t>
+      </w:r>
+    </w:p>
+    <w:p>
+      <w:pPr>
+        <w:pStyle w:val="ListParagraph"/>
+      </w:pPr>
+      <w:r>
+        <w:t xml:space="preserve">Not yet, but </w:t>
+      </w:r>
+      <w:r>
+        <w:t>this weekends too.</w:t>
       </w:r>
     </w:p>
     <w:p>
@@ -515,16 +369,52 @@
           <w:numId w:val="2"/>
         </w:numPr>
         <w:rPr>
+          <w:b/>
+          <w:bCs/>
           <w:i/>
           <w:iCs/>
         </w:rPr>
       </w:pPr>
       <w:r>
         <w:rPr>
+          <w:b/>
+          <w:bCs/>
           <w:i/>
           <w:iCs/>
         </w:rPr>
         <w:t>Research</w:t>
+      </w:r>
+    </w:p>
+    <w:p>
+      <w:pPr>
+        <w:pStyle w:val="ListParagraph"/>
+      </w:pPr>
+      <w:r>
+        <w:t>Kevin did his part.</w:t>
+      </w:r>
+    </w:p>
+    <w:p>
+      <w:pPr>
+        <w:pStyle w:val="ListParagraph"/>
+      </w:pPr>
+      <w:r>
+        <w:t>My part still in progress – Bluetooth beacons, NFC tags, QR codes etc</w:t>
+      </w:r>
+    </w:p>
+    <w:p>
+      <w:pPr>
+        <w:pStyle w:val="ListParagraph"/>
+      </w:pPr>
+      <w:r>
+        <w:t>Hosted website – where maps layout, details; Android App – login, scan QR codes, download map layout and navigate = need to be researched</w:t>
+      </w:r>
+    </w:p>
+    <w:p>
+      <w:pPr>
+        <w:pStyle w:val="ListParagraph"/>
+      </w:pPr>
+      <w:r>
+        <w:t>A supported database</w:t>
       </w:r>
     </w:p>
     <w:p>
@@ -535,12 +425,16 @@
           <w:numId w:val="2"/>
         </w:numPr>
         <w:rPr>
+          <w:b/>
+          <w:bCs/>
           <w:i/>
           <w:iCs/>
         </w:rPr>
       </w:pPr>
       <w:r>
         <w:rPr>
+          <w:b/>
+          <w:bCs/>
           <w:i/>
           <w:iCs/>
         </w:rPr>
@@ -548,6 +442,8 @@
       </w:r>
       <w:r>
         <w:rPr>
+          <w:b/>
+          <w:bCs/>
           <w:i/>
           <w:iCs/>
         </w:rPr>
@@ -555,6 +451,8 @@
       </w:r>
       <w:r>
         <w:rPr>
+          <w:b/>
+          <w:bCs/>
           <w:i/>
           <w:iCs/>
         </w:rPr>
@@ -562,10 +460,20 @@
       </w:r>
       <w:r>
         <w:rPr>
+          <w:b/>
+          <w:bCs/>
           <w:i/>
           <w:iCs/>
         </w:rPr>
         <w:t xml:space="preserve"> management</w:t>
+      </w:r>
+    </w:p>
+    <w:p>
+      <w:pPr>
+        <w:pStyle w:val="ListParagraph"/>
+      </w:pPr>
+      <w:r>
+        <w:t>Done.</w:t>
       </w:r>
     </w:p>
     <w:p>
@@ -593,6 +501,48 @@
     <w:p>
       <w:pPr>
         <w:pStyle w:val="ListParagraph"/>
+        <w:rPr>
+          <w:color w:val="000000" w:themeColor="text1"/>
+        </w:rPr>
+      </w:pPr>
+      <w:r>
+        <w:rPr>
+          <w:color w:val="000000" w:themeColor="text1"/>
+        </w:rPr>
+        <w:t>2-3 Bluetooth Beacons, NFC tags ~10 of them, the rest QR codes</w:t>
+      </w:r>
+    </w:p>
+    <w:p>
+      <w:pPr>
+        <w:pStyle w:val="ListParagraph"/>
+        <w:rPr>
+          <w:color w:val="000000" w:themeColor="text1"/>
+        </w:rPr>
+      </w:pPr>
+      <w:r>
+        <w:rPr>
+          <w:color w:val="000000" w:themeColor="text1"/>
+        </w:rPr>
+        <w:t>Pricing excel adding Range, Speed, Frequency, keep comments section though</w:t>
+      </w:r>
+    </w:p>
+    <w:p>
+      <w:pPr>
+        <w:pStyle w:val="ListParagraph"/>
+        <w:rPr>
+          <w:color w:val="000000" w:themeColor="text1"/>
+        </w:rPr>
+      </w:pPr>
+      <w:r>
+        <w:rPr>
+          <w:color w:val="000000" w:themeColor="text1"/>
+        </w:rPr>
+        <w:t>Have a look for QR code software generator</w:t>
+      </w:r>
+    </w:p>
+    <w:p>
+      <w:pPr>
+        <w:pStyle w:val="ListParagraph"/>
         <w:numPr>
           <w:ilvl w:val="0"/>
           <w:numId w:val="2"/>
@@ -615,6 +565,36 @@
     <w:p>
       <w:pPr>
         <w:pStyle w:val="ListParagraph"/>
+        <w:rPr>
+          <w:color w:val="000000" w:themeColor="text1"/>
+        </w:rPr>
+      </w:pPr>
+      <w:r>
+        <w:rPr>
+          <w:color w:val="000000" w:themeColor="text1"/>
+        </w:rPr>
+        <w:t>Excel features down to low level &amp; from user perspective</w:t>
+      </w:r>
+    </w:p>
+    <w:p>
+      <w:pPr>
+        <w:pStyle w:val="ListParagraph"/>
+        <w:rPr>
+          <w:color w:val="000000" w:themeColor="text1"/>
+        </w:rPr>
+      </w:pPr>
+      <w:r>
+        <w:rPr>
+          <w:color w:val="000000" w:themeColor="text1"/>
+        </w:rPr>
+        <w:t>Android, Company &amp; User main features.</w:t>
+      </w:r>
+      <w:bookmarkStart w:id="0" w:name="_GoBack"/>
+      <w:bookmarkEnd w:id="0"/>
+    </w:p>
+    <w:p>
+      <w:pPr>
+        <w:pStyle w:val="ListParagraph"/>
         <w:numPr>
           <w:ilvl w:val="0"/>
           <w:numId w:val="2"/>
@@ -637,6 +617,34 @@
     <w:p>
       <w:pPr>
         <w:pStyle w:val="ListParagraph"/>
+        <w:rPr>
+          <w:color w:val="000000" w:themeColor="text1"/>
+        </w:rPr>
+      </w:pPr>
+      <w:r>
+        <w:rPr>
+          <w:color w:val="000000" w:themeColor="text1"/>
+        </w:rPr>
+        <w:t>Agenda fresh to do list</w:t>
+      </w:r>
+    </w:p>
+    <w:p>
+      <w:pPr>
+        <w:pStyle w:val="ListParagraph"/>
+        <w:rPr>
+          <w:color w:val="000000" w:themeColor="text1"/>
+        </w:rPr>
+      </w:pPr>
+      <w:r>
+        <w:rPr>
+          <w:color w:val="000000" w:themeColor="text1"/>
+        </w:rPr>
+        <w:t>Contacts what we did the last one</w:t>
+      </w:r>
+    </w:p>
+    <w:p>
+      <w:pPr>
+        <w:pStyle w:val="ListParagraph"/>
         <w:numPr>
           <w:ilvl w:val="0"/>
           <w:numId w:val="2"/>
@@ -669,25 +677,63 @@
           <w:bCs/>
           <w:color w:val="C00000"/>
         </w:rPr>
-        <w:t xml:space="preserve"> at </w:t>
-      </w:r>
-      <w:proofErr w:type="spellStart"/>
-      <w:r>
+        <w:t xml:space="preserve"> at Github or other opportunity for sharing</w:t>
+      </w:r>
+    </w:p>
+    <w:p>
+      <w:pPr>
+        <w:pStyle w:val="ListParagraph"/>
+        <w:rPr>
+          <w:color w:val="000000" w:themeColor="text1"/>
+        </w:rPr>
+      </w:pPr>
+      <w:r>
+        <w:rPr>
+          <w:color w:val="000000" w:themeColor="text1"/>
+        </w:rPr>
+        <w:t>Done</w:t>
+      </w:r>
+    </w:p>
+    <w:p>
+      <w:pPr>
+        <w:pStyle w:val="ListParagraph"/>
+        <w:numPr>
+          <w:ilvl w:val="0"/>
+          <w:numId w:val="2"/>
+        </w:numPr>
         <w:rPr>
           <w:b/>
           <w:bCs/>
           <w:color w:val="C00000"/>
         </w:rPr>
-        <w:t>Github</w:t>
-      </w:r>
-      <w:proofErr w:type="spellEnd"/>
+      </w:pPr>
       <w:r>
         <w:rPr>
           <w:b/>
           <w:bCs/>
           <w:color w:val="C00000"/>
         </w:rPr>
-        <w:t xml:space="preserve"> or other opportunity for sharing</w:t>
+        <w:t>Gantt’s chart activity basic list/draw raw sketch</w:t>
+      </w:r>
+    </w:p>
+    <w:p>
+      <w:pPr>
+        <w:pStyle w:val="ListParagraph"/>
+        <w:rPr>
+          <w:color w:val="000000" w:themeColor="text1"/>
+        </w:rPr>
+      </w:pPr>
+      <w:r>
+        <w:rPr>
+          <w:color w:val="000000" w:themeColor="text1"/>
+        </w:rPr>
+        <w:t>Training was postponed</w:t>
+      </w:r>
+      <w:r>
+        <w:rPr>
+          <w:color w:val="000000" w:themeColor="text1"/>
+        </w:rPr>
+        <w:t>, using Excel now</w:t>
       </w:r>
     </w:p>
     <w:p/>
@@ -932,7 +978,7 @@
           </w:tcPr>
           <w:p>
             <w:r>
-              <w:t>?</w:t>
+              <w:t>05/Oct/2019</w:t>
             </w:r>
           </w:p>
         </w:tc>
@@ -944,6 +990,7 @@
           </w:tcPr>
           <w:p>
             <w:r>
+              <w:lastRenderedPageBreak/>
               <w:t>4</w:t>
             </w:r>
           </w:p>
@@ -985,7 +1032,7 @@
           </w:tcPr>
           <w:p>
             <w:r>
-              <w:t>?</w:t>
+              <w:t>05/Oct/2019</w:t>
             </w:r>
           </w:p>
         </w:tc>
@@ -1100,7 +1147,13 @@
               <w:t xml:space="preserve"> Next Meeting</w:t>
             </w:r>
             <w:r>
-              <w:t xml:space="preserve"> @ 11am</w:t>
+              <w:t xml:space="preserve"> @ </w:t>
+            </w:r>
+            <w:r>
+              <w:t>9</w:t>
+            </w:r>
+            <w:r>
+              <w:t>am</w:t>
             </w:r>
           </w:p>
         </w:tc>
@@ -1120,7 +1173,16 @@
           </w:tcPr>
           <w:p>
             <w:r>
-              <w:t>31/Sept/2019</w:t>
+              <w:t>07</w:t>
+            </w:r>
+            <w:r>
+              <w:t>/</w:t>
+            </w:r>
+            <w:r>
+              <w:t>Oct</w:t>
+            </w:r>
+            <w:r>
+              <w:t>/2019</w:t>
             </w:r>
           </w:p>
         </w:tc>
@@ -1168,13 +1230,25 @@
               </w:rPr>
               <w:t>Features list</w:t>
             </w:r>
+            <w:r>
+              <w:rPr>
+                <w:b/>
+                <w:bCs/>
+                <w:color w:val="C00000"/>
+              </w:rPr>
+              <w:t>/Backlog</w:t>
+            </w:r>
           </w:p>
         </w:tc>
         <w:tc>
           <w:tcPr>
             <w:tcW w:w="1701" w:type="dxa"/>
           </w:tcPr>
-          <w:p/>
+          <w:p>
+            <w:r>
+              <w:t>All</w:t>
+            </w:r>
+          </w:p>
         </w:tc>
         <w:tc>
           <w:tcPr>
@@ -1182,15 +1256,146 @@
           </w:tcPr>
           <w:p>
             <w:r>
-              <w:t>?</w:t>
-            </w:r>
-            <w:bookmarkStart w:id="0" w:name="_GoBack"/>
-            <w:bookmarkEnd w:id="0"/>
+              <w:t>06/Oct/2019</w:t>
+            </w:r>
+          </w:p>
+        </w:tc>
+      </w:tr>
+      <w:tr>
+        <w:tc>
+          <w:tcPr>
+            <w:tcW w:w="846" w:type="dxa"/>
+          </w:tcPr>
+          <w:p>
+            <w:pPr>
+              <w:rPr>
+                <w:b/>
+                <w:bCs/>
+                <w:color w:val="C00000"/>
+              </w:rPr>
+            </w:pPr>
+            <w:r>
+              <w:rPr>
+                <w:b/>
+                <w:bCs/>
+                <w:color w:val="C00000"/>
+              </w:rPr>
+              <w:t>9</w:t>
+            </w:r>
+          </w:p>
+        </w:tc>
+        <w:tc>
+          <w:tcPr>
+            <w:tcW w:w="5103" w:type="dxa"/>
+          </w:tcPr>
+          <w:p>
+            <w:pPr>
+              <w:rPr>
+                <w:b/>
+                <w:bCs/>
+                <w:color w:val="C00000"/>
+              </w:rPr>
+            </w:pPr>
+            <w:r>
+              <w:rPr>
+                <w:b/>
+                <w:bCs/>
+                <w:color w:val="C00000"/>
+              </w:rPr>
+              <w:t>Gantt chart/activity list</w:t>
+            </w:r>
+          </w:p>
+        </w:tc>
+        <w:tc>
+          <w:tcPr>
+            <w:tcW w:w="1701" w:type="dxa"/>
+          </w:tcPr>
+          <w:p>
+            <w:r>
+              <w:t>JPA</w:t>
+            </w:r>
+          </w:p>
+        </w:tc>
+        <w:tc>
+          <w:tcPr>
+            <w:tcW w:w="1366" w:type="dxa"/>
+          </w:tcPr>
+          <w:p>
+            <w:r>
+              <w:t>13/Oct/2019</w:t>
+            </w:r>
           </w:p>
         </w:tc>
       </w:tr>
     </w:tbl>
     <w:p/>
+    <w:p>
+      <w:pPr>
+        <w:rPr>
+          <w:b/>
+          <w:color w:val="AEAAAA" w:themeColor="background2" w:themeShade="BF"/>
+          <w:sz w:val="28"/>
+          <w:szCs w:val="28"/>
+        </w:rPr>
+      </w:pPr>
+      <w:r>
+        <w:rPr>
+          <w:b/>
+          <w:color w:val="AEAAAA" w:themeColor="background2" w:themeShade="BF"/>
+          <w:sz w:val="28"/>
+          <w:szCs w:val="28"/>
+        </w:rPr>
+        <w:t>New Items:</w:t>
+      </w:r>
+    </w:p>
+    <w:p>
+      <w:pPr>
+        <w:pStyle w:val="ListParagraph"/>
+        <w:numPr>
+          <w:ilvl w:val="0"/>
+          <w:numId w:val="3"/>
+        </w:numPr>
+        <w:rPr>
+          <w:b/>
+          <w:color w:val="AEAAAA" w:themeColor="background2" w:themeShade="BF"/>
+          <w:sz w:val="28"/>
+          <w:szCs w:val="28"/>
+        </w:rPr>
+      </w:pPr>
+      <w:r>
+        <w:rPr>
+          <w:b/>
+          <w:color w:val="AEAAAA" w:themeColor="background2" w:themeShade="BF"/>
+          <w:sz w:val="28"/>
+          <w:szCs w:val="28"/>
+        </w:rPr>
+        <w:t>Features</w:t>
+      </w:r>
+    </w:p>
+    <w:p>
+      <w:pPr>
+        <w:pStyle w:val="ListParagraph"/>
+        <w:numPr>
+          <w:ilvl w:val="0"/>
+          <w:numId w:val="3"/>
+        </w:numPr>
+        <w:rPr>
+          <w:b/>
+          <w:color w:val="AEAAAA" w:themeColor="background2" w:themeShade="BF"/>
+          <w:sz w:val="28"/>
+          <w:szCs w:val="28"/>
+        </w:rPr>
+      </w:pPr>
+      <w:r>
+        <w:rPr>
+          <w:b/>
+          <w:color w:val="AEAAAA" w:themeColor="background2" w:themeShade="BF"/>
+          <w:sz w:val="28"/>
+          <w:szCs w:val="28"/>
+        </w:rPr>
+        <w:t>Gantt chart</w:t>
+      </w:r>
+    </w:p>
     <w:p>
       <w:pPr>
         <w:rPr>
@@ -1639,7 +1844,7 @@
         </mc:Choice>
         <mc:Fallback>
           <w:pict>
-            <v:rect w14:anchorId="7FEB7A41" id="Rectangle 197" o:spid="_x0000_s1027" style="position:absolute;margin-left:0;margin-top:0;width:468.5pt;height:21.3pt;z-index:-251657216;visibility:visible;mso-wrap-style:square;mso-width-percent:1000;mso-height-percent:27;mso-top-percent:45;mso-wrap-distance-left:9.35pt;mso-wrap-distance-top:0;mso-wrap-distance-right:9.35pt;mso-wrap-distance-bottom:0;mso-position-horizontal:center;mso-position-horizontal-relative:margin;mso-position-vertical-relative:page;mso-width-percent:1000;mso-height-percent:27;mso-top-percent:45;mso-width-relative:margin;mso-height-relative:page;v-text-anchor:middle" o:gfxdata="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" o:allowoverlap="f" fillcolor="#4472c4 [3204]" stroked="f" strokeweight="1pt">
+            <v:rect w14:anchorId="7FEB7A41" id="Rectangle 197" o:spid="_x0000_s1026" style="position:absolute;margin-left:0;margin-top:0;width:468.5pt;height:21.3pt;z-index:-251657216;visibility:visible;mso-wrap-style:square;mso-width-percent:1000;mso-height-percent:27;mso-top-percent:45;mso-wrap-distance-left:9.35pt;mso-wrap-distance-top:0;mso-wrap-distance-right:9.35pt;mso-wrap-distance-bottom:0;mso-position-horizontal:center;mso-position-horizontal-relative:margin;mso-position-vertical-relative:page;mso-width-percent:1000;mso-height-percent:27;mso-top-percent:45;mso-width-relative:margin;mso-height-relative:page;v-text-anchor:middle" o:gfxdata="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" o:allowoverlap="f" fillcolor="#4472c4 [3204]" stroked="f" strokeweight="1pt">
               <v:textbox style="mso-fit-shape-to-text:t">
                 <w:txbxContent>
                   <w:sdt>
@@ -1939,11 +2144,127 @@
       </w:pPr>
     </w:lvl>
   </w:abstractNum>
+  <w:abstractNum w:abstractNumId="2" w15:restartNumberingAfterBreak="0">
+    <w:nsid w:val="44484A3F"/>
+    <w:multiLevelType w:val="hybridMultilevel"/>
+    <w:tmpl w:val="489AC06E"/>
+    <w:lvl w:ilvl="0" w:tplc="18090001">
+      <w:start w:val="1"/>
+      <w:numFmt w:val="bullet"/>
+      <w:lvlText w:val=""/>
+      <w:lvlJc w:val="left"/>
+      <w:pPr>
+        <w:ind w:left="720" w:hanging="360"/>
+      </w:pPr>
+      <w:rPr>
+        <w:rFonts w:ascii="Symbol" w:hAnsi="Symbol" w:hint="default"/>
+      </w:rPr>
+    </w:lvl>
+    <w:lvl w:ilvl="1" w:tplc="18090003" w:tentative="1">
+      <w:start w:val="1"/>
+      <w:numFmt w:val="bullet"/>
+      <w:lvlText w:val="o"/>
+      <w:lvlJc w:val="left"/>
+      <w:pPr>
+        <w:ind w:left="1440" w:hanging="360"/>
+      </w:pPr>
+      <w:rPr>
+        <w:rFonts w:ascii="Courier New" w:hAnsi="Courier New" w:cs="Courier New" w:hint="default"/>
+      </w:rPr>
+    </w:lvl>
+    <w:lvl w:ilvl="2" w:tplc="18090005" w:tentative="1">
+      <w:start w:val="1"/>
+      <w:numFmt w:val="bullet"/>
+      <w:lvlText w:val=""/>
+      <w:lvlJc w:val="left"/>
+      <w:pPr>
+        <w:ind w:left="2160" w:hanging="360"/>
+      </w:pPr>
+      <w:rPr>
+        <w:rFonts w:ascii="Wingdings" w:hAnsi="Wingdings" w:hint="default"/>
+      </w:rPr>
+    </w:lvl>
+    <w:lvl w:ilvl="3" w:tplc="18090001" w:tentative="1">
+      <w:start w:val="1"/>
+      <w:numFmt w:val="bullet"/>
+      <w:lvlText w:val=""/>
+      <w:lvlJc w:val="left"/>
+      <w:pPr>
+        <w:ind w:left="2880" w:hanging="360"/>
+      </w:pPr>
+      <w:rPr>
+        <w:rFonts w:ascii="Symbol" w:hAnsi="Symbol" w:hint="default"/>
+      </w:rPr>
+    </w:lvl>
+    <w:lvl w:ilvl="4" w:tplc="18090003" w:tentative="1">
+      <w:start w:val="1"/>
+      <w:numFmt w:val="bullet"/>
+      <w:lvlText w:val="o"/>
+      <w:lvlJc w:val="left"/>
+      <w:pPr>
+        <w:ind w:left="3600" w:hanging="360"/>
+      </w:pPr>
+      <w:rPr>
+        <w:rFonts w:ascii="Courier New" w:hAnsi="Courier New" w:cs="Courier New" w:hint="default"/>
+      </w:rPr>
+    </w:lvl>
+    <w:lvl w:ilvl="5" w:tplc="18090005" w:tentative="1">
+      <w:start w:val="1"/>
+      <w:numFmt w:val="bullet"/>
+      <w:lvlText w:val=""/>
+      <w:lvlJc w:val="left"/>
+      <w:pPr>
+        <w:ind w:left="4320" w:hanging="360"/>
+      </w:pPr>
+      <w:rPr>
+        <w:rFonts w:ascii="Wingdings" w:hAnsi="Wingdings" w:hint="default"/>
+      </w:rPr>
+    </w:lvl>
+    <w:lvl w:ilvl="6" w:tplc="18090001" w:tentative="1">
+      <w:start w:val="1"/>
+      <w:numFmt w:val="bullet"/>
+      <w:lvlText w:val=""/>
+      <w:lvlJc w:val="left"/>
+      <w:pPr>
+        <w:ind w:left="5040" w:hanging="360"/>
+      </w:pPr>
+      <w:rPr>
+        <w:rFonts w:ascii="Symbol" w:hAnsi="Symbol" w:hint="default"/>
+      </w:rPr>
+    </w:lvl>
+    <w:lvl w:ilvl="7" w:tplc="18090003" w:tentative="1">
+      <w:start w:val="1"/>
+      <w:numFmt w:val="bullet"/>
+      <w:lvlText w:val="o"/>
+      <w:lvlJc w:val="left"/>
+      <w:pPr>
+        <w:ind w:left="5760" w:hanging="360"/>
+      </w:pPr>
+      <w:rPr>
+        <w:rFonts w:ascii="Courier New" w:hAnsi="Courier New" w:cs="Courier New" w:hint="default"/>
+      </w:rPr>
+    </w:lvl>
+    <w:lvl w:ilvl="8" w:tplc="18090005" w:tentative="1">
+      <w:start w:val="1"/>
+      <w:numFmt w:val="bullet"/>
+      <w:lvlText w:val=""/>
+      <w:lvlJc w:val="left"/>
+      <w:pPr>
+        <w:ind w:left="6480" w:hanging="360"/>
+      </w:pPr>
+      <w:rPr>
+        <w:rFonts w:ascii="Wingdings" w:hAnsi="Wingdings" w:hint="default"/>
+      </w:rPr>
+    </w:lvl>
+  </w:abstractNum>
   <w:num w:numId="1">
     <w:abstractNumId w:val="0"/>
   </w:num>
   <w:num w:numId="2">
     <w:abstractNumId w:val="1"/>
+  </w:num>
+  <w:num w:numId="3">
+    <w:abstractNumId w:val="2"/>
   </w:num>
 </w:numbering>
 </file>
@@ -2748,21 +3069,6 @@
 </file>
 
 <file path=customXml/item1.xml><?xml version="1.0" encoding="utf-8"?>
-<?mso-contentType ?>
-<FormTemplates xmlns="http://schemas.microsoft.com/sharepoint/v3/contenttype/forms">
-  <Display>DocumentLibraryForm</Display>
-  <Edit>DocumentLibraryForm</Edit>
-  <New>DocumentLibraryForm</New>
-</FormTemplates>
-</file>
-
-<file path=customXml/item2.xml><?xml version="1.0" encoding="utf-8"?>
-<p:properties xmlns:p="http://schemas.microsoft.com/office/2006/metadata/properties" xmlns:xsi="http://www.w3.org/2001/XMLSchema-instance" xmlns:pc="http://schemas.microsoft.com/office/infopath/2007/PartnerControls">
-  <documentManagement/>
-</p:properties>
-</file>
-
-<file path=customXml/item3.xml><?xml version="1.0" encoding="utf-8"?>
 <ct:contentTypeSchema xmlns:ct="http://schemas.microsoft.com/office/2006/metadata/contentType" xmlns:ma="http://schemas.microsoft.com/office/2006/metadata/properties/metaAttributes" ct:_="" ma:_="" ma:contentTypeName="Document" ma:contentTypeID="0x0101003346250C7A7DC444B5B8BD6B4F11346C" ma:contentTypeVersion="10" ma:contentTypeDescription="Create a new document." ma:contentTypeScope="" ma:versionID="c87b050f49626ee6fa387c2b78060770">
   <xsd:schema xmlns:xsd="http://www.w3.org/2001/XMLSchema" xmlns:xs="http://www.w3.org/2001/XMLSchema" xmlns:p="http://schemas.microsoft.com/office/2006/metadata/properties" xmlns:ns3="e86b558f-1821-4180-8c71-7e32b468d584" xmlns:ns4="bb0fba86-f7fb-46c6-8423-a0b803871f4b" targetNamespace="http://schemas.microsoft.com/office/2006/metadata/properties" ma:root="true" ma:fieldsID="cbee491d6141ccac39a3bc6aff9a6601" ns3:_="" ns4:_="">
     <xsd:import namespace="e86b558f-1821-4180-8c71-7e32b468d584"/>
@@ -2965,24 +3271,22 @@
 </ct:contentTypeSchema>
 </file>
 
-<file path=customXml/itemProps1.xml><?xml version="1.0" encoding="utf-8"?>
-<ds:datastoreItem xmlns:ds="http://schemas.openxmlformats.org/officeDocument/2006/customXml" ds:itemID="{9DF6A467-F1FA-473B-9B1A-DF4563CA345C}">
-  <ds:schemaRefs>
-    <ds:schemaRef ds:uri="http://schemas.microsoft.com/sharepoint/v3/contenttype/forms"/>
-  </ds:schemaRefs>
-</ds:datastoreItem>
+<file path=customXml/item2.xml><?xml version="1.0" encoding="utf-8"?>
+<p:properties xmlns:p="http://schemas.microsoft.com/office/2006/metadata/properties" xmlns:xsi="http://www.w3.org/2001/XMLSchema-instance" xmlns:pc="http://schemas.microsoft.com/office/infopath/2007/PartnerControls">
+  <documentManagement/>
+</p:properties>
 </file>
 
-<file path=customXml/itemProps2.xml><?xml version="1.0" encoding="utf-8"?>
-<ds:datastoreItem xmlns:ds="http://schemas.openxmlformats.org/officeDocument/2006/customXml" ds:itemID="{C9830D60-C195-4981-96A5-93EDD415BEF3}">
-  <ds:schemaRefs>
-    <ds:schemaRef ds:uri="http://schemas.microsoft.com/office/2006/metadata/properties"/>
-    <ds:schemaRef ds:uri="http://schemas.microsoft.com/office/infopath/2007/PartnerControls"/>
-  </ds:schemaRefs>
-</ds:datastoreItem>
+<file path=customXml/item3.xml><?xml version="1.0" encoding="utf-8"?>
+<?mso-contentType ?>
+<FormTemplates xmlns="http://schemas.microsoft.com/sharepoint/v3/contenttype/forms">
+  <Display>DocumentLibraryForm</Display>
+  <Edit>DocumentLibraryForm</Edit>
+  <New>DocumentLibraryForm</New>
+</FormTemplates>
 </file>
 
-<file path=customXml/itemProps3.xml><?xml version="1.0" encoding="utf-8"?>
+<file path=customXml/itemProps1.xml><?xml version="1.0" encoding="utf-8"?>
 <ds:datastoreItem xmlns:ds="http://schemas.openxmlformats.org/officeDocument/2006/customXml" ds:itemID="{8CBF6A69-28D8-4F2D-9780-4B16ABC0554E}">
   <ds:schemaRefs>
     <ds:schemaRef ds:uri="http://schemas.microsoft.com/office/2006/metadata/contentType"/>
@@ -2999,4 +3303,21 @@
     <ds:schemaRef ds:uri="http://schemas.microsoft.com/internal/obd"/>
   </ds:schemaRefs>
 </ds:datastoreItem>
+</file>
+
+<file path=customXml/itemProps2.xml><?xml version="1.0" encoding="utf-8"?>
+<ds:datastoreItem xmlns:ds="http://schemas.openxmlformats.org/officeDocument/2006/customXml" ds:itemID="{C9830D60-C195-4981-96A5-93EDD415BEF3}">
+  <ds:schemaRefs>
+    <ds:schemaRef ds:uri="http://schemas.microsoft.com/office/2006/metadata/properties"/>
+    <ds:schemaRef ds:uri="http://schemas.microsoft.com/office/infopath/2007/PartnerControls"/>
+  </ds:schemaRefs>
+</ds:datastoreItem>
+</file>
+
+<file path=customXml/itemProps3.xml><?xml version="1.0" encoding="utf-8"?>
+<ds:datastoreItem xmlns:ds="http://schemas.openxmlformats.org/officeDocument/2006/customXml" ds:itemID="{9DF6A467-F1FA-473B-9B1A-DF4563CA345C}">
+  <ds:schemaRefs>
+    <ds:schemaRef ds:uri="http://schemas.microsoft.com/sharepoint/v3/contenttype/forms"/>
+  </ds:schemaRefs>
+</ds:datastoreItem>
 </file>
</xml_diff>